<commit_message>
added spacebar to reset screen
</commit_message>
<xml_diff>
--- a/DianaVu_FinalProjectProposal.docx
+++ b/DianaVu_FinalProjectProposal.docx
@@ -282,61 +282,36 @@
           <w:sz w:val="22"/>
           <w:szCs w:val="22"/>
         </w:rPr>
-        <w:t xml:space="preserve">This is important because AI is a field that is “new” and that has been only really been implemented in technical </w:t>
-      </w:r>
-      <w:r>
-        <w:rPr>
-          <w:rFonts w:ascii="Arial" w:eastAsia="Times New Roman" w:hAnsi="Arial" w:cs="Arial"/>
-          <w:color w:val="000000"/>
-          <w:sz w:val="22"/>
-          <w:szCs w:val="22"/>
-        </w:rPr>
-        <w:t>applications</w:t>
-      </w:r>
-      <w:r>
-        <w:rPr>
-          <w:rFonts w:ascii="Arial" w:eastAsia="Times New Roman" w:hAnsi="Arial" w:cs="Arial"/>
-          <w:color w:val="000000"/>
-          <w:sz w:val="22"/>
-          <w:szCs w:val="22"/>
-        </w:rPr>
-        <w:t xml:space="preserve">. </w:t>
-      </w:r>
-      <w:r>
-        <w:rPr>
-          <w:rFonts w:ascii="Arial" w:eastAsia="Times New Roman" w:hAnsi="Arial" w:cs="Arial"/>
-          <w:color w:val="000000"/>
-          <w:sz w:val="22"/>
-          <w:szCs w:val="22"/>
-        </w:rPr>
-        <w:t>Creating AI that is used for a more creative purpose would be light</w:t>
-      </w:r>
-      <w:r>
-        <w:rPr>
-          <w:rFonts w:ascii="Arial" w:eastAsia="Times New Roman" w:hAnsi="Arial" w:cs="Arial"/>
-          <w:color w:val="000000"/>
-          <w:sz w:val="22"/>
-          <w:szCs w:val="22"/>
-        </w:rPr>
-        <w:t>-</w:t>
-      </w:r>
-      <w:r>
-        <w:rPr>
-          <w:rFonts w:ascii="Arial" w:eastAsia="Times New Roman" w:hAnsi="Arial" w:cs="Arial"/>
-          <w:color w:val="000000"/>
-          <w:sz w:val="22"/>
-          <w:szCs w:val="22"/>
-        </w:rPr>
-        <w:t xml:space="preserve">hearted and less of “robots are going to take over the world”. </w:t>
-      </w:r>
-      <w:r>
-        <w:rPr>
-          <w:rFonts w:ascii="Arial" w:eastAsia="Times New Roman" w:hAnsi="Arial" w:cs="Arial"/>
-          <w:color w:val="000000"/>
-          <w:sz w:val="22"/>
-          <w:szCs w:val="22"/>
-        </w:rPr>
         <w:t xml:space="preserve">Arts and culture are also important features in a society and seeing if an AI can replicate that is something that should be pursued. </w:t>
+      </w:r>
+      <w:r>
+        <w:rPr>
+          <w:rFonts w:ascii="Arial" w:eastAsia="Times New Roman" w:hAnsi="Arial" w:cs="Arial"/>
+          <w:color w:val="000000"/>
+          <w:sz w:val="22"/>
+          <w:szCs w:val="22"/>
+        </w:rPr>
+        <w:t xml:space="preserve">The aesthetics of </w:t>
+      </w:r>
+      <w:r>
+        <w:rPr>
+          <w:rFonts w:ascii="Arial" w:eastAsia="Times New Roman" w:hAnsi="Arial" w:cs="Arial"/>
+          <w:i/>
+          <w:iCs/>
+          <w:color w:val="000000"/>
+          <w:sz w:val="22"/>
+          <w:szCs w:val="22"/>
+        </w:rPr>
+        <w:t>PixelBot</w:t>
+      </w:r>
+      <w:r>
+        <w:rPr>
+          <w:rFonts w:ascii="Arial" w:eastAsia="Times New Roman" w:hAnsi="Arial" w:cs="Arial"/>
+          <w:color w:val="000000"/>
+          <w:sz w:val="22"/>
+          <w:szCs w:val="22"/>
+        </w:rPr>
+        <w:t xml:space="preserve"> are light-hearted and the project aims bring joy to its audience.</w:t>
       </w:r>
     </w:p>
     <w:p>
@@ -665,8 +640,16 @@
       <w:r>
         <w:rPr>
           <w:rFonts w:eastAsia="Times New Roman"/>
-        </w:rPr>
-        <w:t xml:space="preserve">One of the first influences introduced to me by a professor about AI being able to draw was Harold Cohen. </w:t>
+          <w:i/>
+          <w:iCs/>
+        </w:rPr>
+        <w:t>PixelBot</w:t>
+      </w:r>
+      <w:r>
+        <w:rPr>
+          <w:rFonts w:eastAsia="Times New Roman"/>
+        </w:rPr>
+        <w:t xml:space="preserve"> draws upon a rich body of work in artificially and algorithmically generated visual art. For instance, </w:t>
       </w:r>
       <w:r>
         <w:rPr>
@@ -714,13 +697,69 @@
         <w:rPr>
           <w:rFonts w:eastAsia="Times New Roman"/>
         </w:rPr>
-        <w:t xml:space="preserve">I will similarly try to have an AI be able to draw </w:t>
-      </w:r>
-      <w:r>
-        <w:rPr>
-          <w:rFonts w:eastAsia="Times New Roman"/>
-        </w:rPr>
-        <w:t xml:space="preserve">on its own using Markov Chain. </w:t>
+        <w:t>Similarly,</w:t>
+      </w:r>
+      <w:r>
+        <w:rPr>
+          <w:rFonts w:eastAsia="Times New Roman"/>
+        </w:rPr>
+        <w:t xml:space="preserve"> </w:t>
+      </w:r>
+      <w:r>
+        <w:rPr>
+          <w:rFonts w:eastAsia="Times New Roman"/>
+          <w:i/>
+          <w:iCs/>
+        </w:rPr>
+        <w:t>PixelBot</w:t>
+      </w:r>
+      <w:r>
+        <w:rPr>
+          <w:rFonts w:eastAsia="Times New Roman"/>
+        </w:rPr>
+        <w:t xml:space="preserve"> will</w:t>
+      </w:r>
+      <w:r>
+        <w:rPr>
+          <w:rFonts w:eastAsia="Times New Roman"/>
+        </w:rPr>
+        <w:t xml:space="preserve"> be</w:t>
+      </w:r>
+      <w:r>
+        <w:rPr>
+          <w:rFonts w:eastAsia="Times New Roman"/>
+        </w:rPr>
+        <w:t xml:space="preserve"> able to draw </w:t>
+      </w:r>
+      <w:r>
+        <w:rPr>
+          <w:rFonts w:eastAsia="Times New Roman"/>
+        </w:rPr>
+        <w:t xml:space="preserve">on its own using </w:t>
+      </w:r>
+      <w:r>
+        <w:rPr>
+          <w:rFonts w:eastAsia="Times New Roman"/>
+        </w:rPr>
+        <w:t xml:space="preserve">a </w:t>
+      </w:r>
+      <w:r>
+        <w:rPr>
+          <w:rFonts w:eastAsia="Times New Roman"/>
+        </w:rPr>
+        <w:t>Markov Chain</w:t>
+      </w:r>
+      <w:r>
+        <w:rPr>
+          <w:rFonts w:eastAsia="Times New Roman"/>
+        </w:rPr>
+        <w:t xml:space="preserve"> algorithm</w:t>
+      </w:r>
+      <w:r>
+        <w:rPr>
+          <w:rFonts w:eastAsia="Times New Roman"/>
+        </w:rPr>
+        <w:t xml:space="preserve">. </w:t>
       </w:r>
       <w:r>
         <w:rPr>
@@ -738,32 +777,86 @@
         <w:rPr>
           <w:rFonts w:eastAsia="Times New Roman"/>
         </w:rPr>
-        <w:t xml:space="preserve">However, this bot generates the </w:t>
+        <w:t>However, this bot generates the correct image you tell it to</w:t>
+      </w:r>
+      <w:r>
+        <w:rPr>
+          <w:rFonts w:eastAsia="Times New Roman"/>
+        </w:rPr>
+        <w:t xml:space="preserve"> by inputting the color of each pixel of an image into an array and generating from that</w:t>
+      </w:r>
+      <w:r>
+        <w:rPr>
+          <w:rFonts w:eastAsia="Times New Roman"/>
+        </w:rPr>
+        <w:t xml:space="preserve">, rather than drawing on its own. </w:t>
+      </w:r>
+      <w:r>
+        <w:rPr>
+          <w:rFonts w:eastAsia="Times New Roman"/>
+        </w:rPr>
+        <w:t xml:space="preserve">Another similar work is Google’s AI doodle bot that creates Clip Art based on the image you draw (Statt, </w:t>
       </w:r>
       <w:r>
         <w:rPr>
           <w:rFonts w:eastAsia="Times New Roman"/>
         </w:rPr>
         <w:lastRenderedPageBreak/>
-        <w:t xml:space="preserve">correct image you tell it to, rather than drawing on its own. </w:t>
-      </w:r>
-      <w:r>
-        <w:rPr>
-          <w:rFonts w:eastAsia="Times New Roman"/>
-        </w:rPr>
-        <w:t>If I had more time for this project, I would like for it to create an image based on certain inputs.</w:t>
-      </w:r>
-      <w:r>
-        <w:rPr>
-          <w:rFonts w:eastAsia="Times New Roman"/>
-        </w:rPr>
-        <w:t xml:space="preserve"> Another similar work is Google’s AI doodle bot that creates Clip Art based on the image you draw (Statt, 2017). </w:t>
-      </w:r>
-      <w:r>
-        <w:rPr>
-          <w:rFonts w:eastAsia="Times New Roman"/>
-        </w:rPr>
-        <w:t xml:space="preserve">This also seems to work more like a generator, but I similarly want my bot to be able to draw an image based on inputs. </w:t>
+        <w:t>2017).</w:t>
+      </w:r>
+      <w:r>
+        <w:rPr>
+          <w:rFonts w:eastAsia="Times New Roman"/>
+        </w:rPr>
+        <w:t xml:space="preserve"> You upload a file of your image and the bot identifies what it most resembles and creates a unique clipart based on the image.</w:t>
+      </w:r>
+      <w:r>
+        <w:rPr>
+          <w:rFonts w:eastAsia="Times New Roman"/>
+        </w:rPr>
+        <w:t xml:space="preserve"> </w:t>
+      </w:r>
+      <w:r>
+        <w:rPr>
+          <w:rFonts w:eastAsia="Times New Roman"/>
+        </w:rPr>
+        <w:t xml:space="preserve">This </w:t>
+      </w:r>
+      <w:r>
+        <w:rPr>
+          <w:rFonts w:eastAsia="Times New Roman"/>
+        </w:rPr>
+        <w:t>AI Doodle</w:t>
+      </w:r>
+      <w:r>
+        <w:rPr>
+          <w:rFonts w:eastAsia="Times New Roman"/>
+        </w:rPr>
+        <w:t xml:space="preserve"> </w:t>
+      </w:r>
+      <w:r>
+        <w:rPr>
+          <w:rFonts w:eastAsia="Times New Roman"/>
+        </w:rPr>
+        <w:t>also</w:t>
+      </w:r>
+      <w:r>
+        <w:rPr>
+          <w:rFonts w:eastAsia="Times New Roman"/>
+        </w:rPr>
+        <w:t xml:space="preserve"> work</w:t>
+      </w:r>
+      <w:r>
+        <w:rPr>
+          <w:rFonts w:eastAsia="Times New Roman"/>
+        </w:rPr>
+        <w:t>s</w:t>
+      </w:r>
+      <w:r>
+        <w:rPr>
+          <w:rFonts w:eastAsia="Times New Roman"/>
+        </w:rPr>
+        <w:t xml:space="preserve"> more like a generator, but I similarly want my bot to be able to draw an image based on inputs. </w:t>
       </w:r>
     </w:p>
     <w:p>
@@ -863,6 +956,8 @@
       <w:r>
         <w:rPr>
           <w:rFonts w:ascii="Arial" w:eastAsia="Times New Roman" w:hAnsi="Arial" w:cs="Arial"/>
+          <w:i/>
+          <w:iCs/>
           <w:color w:val="000000"/>
           <w:sz w:val="22"/>
           <w:szCs w:val="22"/>
@@ -986,8 +1081,6 @@
         </w:rPr>
         <w:t>.</w:t>
       </w:r>
-      <w:bookmarkStart w:id="0" w:name="_GoBack"/>
-      <w:bookmarkEnd w:id="0"/>
       <w:r>
         <w:rPr>
           <w:rFonts w:ascii="Arial" w:eastAsia="Times New Roman" w:hAnsi="Arial" w:cs="Arial"/>
@@ -1380,7 +1473,64 @@
                 <w:sz w:val="22"/>
                 <w:szCs w:val="22"/>
               </w:rPr>
-              <w:t xml:space="preserve"> / </w:t>
+              <w:t>,</w:t>
+            </w:r>
+            <w:r>
+              <w:rPr>
+                <w:rFonts w:ascii="Arial" w:eastAsia="Times New Roman" w:hAnsi="Arial" w:cs="Arial"/>
+                <w:b w:val="0"/>
+                <w:bCs w:val="0"/>
+                <w:color w:val="000000"/>
+                <w:sz w:val="22"/>
+                <w:szCs w:val="22"/>
+              </w:rPr>
+              <w:t xml:space="preserve"> Create GUI,</w:t>
+            </w:r>
+            <w:r>
+              <w:rPr>
+                <w:rFonts w:ascii="Arial" w:eastAsia="Times New Roman" w:hAnsi="Arial" w:cs="Arial"/>
+                <w:b w:val="0"/>
+                <w:bCs w:val="0"/>
+                <w:color w:val="000000"/>
+                <w:sz w:val="22"/>
+                <w:szCs w:val="22"/>
+              </w:rPr>
+              <w:t xml:space="preserve"> </w:t>
+            </w:r>
+            <w:r>
+              <w:rPr>
+                <w:rFonts w:ascii="Arial" w:eastAsia="Times New Roman" w:hAnsi="Arial" w:cs="Arial"/>
+                <w:b w:val="0"/>
+                <w:bCs w:val="0"/>
+                <w:color w:val="000000"/>
+                <w:sz w:val="22"/>
+                <w:szCs w:val="22"/>
+              </w:rPr>
+              <w:t>Create different method of drawing</w:t>
+            </w:r>
+            <w:bookmarkStart w:id="0" w:name="_GoBack"/>
+            <w:bookmarkEnd w:id="0"/>
+            <w:r>
+              <w:rPr>
+                <w:rFonts w:ascii="Arial" w:eastAsia="Times New Roman" w:hAnsi="Arial" w:cs="Arial"/>
+                <w:b w:val="0"/>
+                <w:bCs w:val="0"/>
+                <w:color w:val="000000"/>
+                <w:sz w:val="22"/>
+                <w:szCs w:val="22"/>
+              </w:rPr>
+              <w:t>,</w:t>
+            </w:r>
+            <w:r>
+              <w:rPr>
+                <w:rFonts w:ascii="Arial" w:eastAsia="Times New Roman" w:hAnsi="Arial" w:cs="Arial"/>
+                <w:b w:val="0"/>
+                <w:bCs w:val="0"/>
+                <w:color w:val="000000"/>
+                <w:sz w:val="22"/>
+                <w:szCs w:val="22"/>
+              </w:rPr>
+              <w:t xml:space="preserve"> </w:t>
             </w:r>
             <w:r>
               <w:rPr>
@@ -1570,7 +1720,37 @@
         <w:rPr>
           <w:rFonts w:eastAsia="Times New Roman"/>
         </w:rPr>
-        <w:t xml:space="preserve">I have given some contribution to the art and science community by creating an AI that has capabilities that are more complex, such as deciding color, what to draw, etc. </w:t>
+        <w:t xml:space="preserve">I have given some contribution to the art and science community by creating an AI that has capabilities that are more </w:t>
+      </w:r>
+      <w:r>
+        <w:rPr>
+          <w:rFonts w:eastAsia="Times New Roman"/>
+        </w:rPr>
+        <w:t>conscious decisions</w:t>
+      </w:r>
+      <w:r>
+        <w:rPr>
+          <w:rFonts w:eastAsia="Times New Roman"/>
+        </w:rPr>
+        <w:t xml:space="preserve">, such as deciding color, what to draw, etc. </w:t>
+      </w:r>
+      <w:r>
+        <w:rPr>
+          <w:rFonts w:eastAsia="Times New Roman"/>
+        </w:rPr>
+        <w:t>rather than finding the most optimal path to the store</w:t>
+      </w:r>
+      <w:r>
+        <w:rPr>
+          <w:rFonts w:eastAsia="Times New Roman"/>
+        </w:rPr>
+        <w:t>, where there is only one correct answer.</w:t>
+      </w:r>
+      <w:r>
+        <w:rPr>
+          <w:rFonts w:eastAsia="Times New Roman"/>
+        </w:rPr>
+        <w:t xml:space="preserve"> </w:t>
       </w:r>
       <w:r>
         <w:rPr>
@@ -1775,7 +1955,7 @@
               <w:rPr>
                 <w:rFonts w:eastAsia="Times New Roman"/>
               </w:rPr>
-              <w:t>16.6</w:t>
+              <w:t>10</w:t>
             </w:r>
             <w:r>
               <w:rPr>
@@ -1831,7 +2011,13 @@
               <w:rPr>
                 <w:rFonts w:eastAsia="Times New Roman"/>
               </w:rPr>
-              <w:t>(16.6)</w:t>
+              <w:t>(10</w:t>
+            </w:r>
+            <w:r>
+              <w:rPr>
+                <w:rFonts w:eastAsia="Times New Roman"/>
+              </w:rPr>
+              <w:t>)</w:t>
             </w:r>
           </w:p>
         </w:tc>
@@ -1860,7 +2046,55 @@
               <w:rPr>
                 <w:rFonts w:eastAsia="Times New Roman"/>
               </w:rPr>
-              <w:t>Can draw correct input (i.e. mushroom , car, etc</w:t>
+              <w:t xml:space="preserve">Can draw </w:t>
+            </w:r>
+            <w:r>
+              <w:rPr>
+                <w:rFonts w:eastAsia="Times New Roman"/>
+              </w:rPr>
+              <w:t>an image</w:t>
+            </w:r>
+            <w:r>
+              <w:rPr>
+                <w:rFonts w:eastAsia="Times New Roman"/>
+              </w:rPr>
+              <w:t xml:space="preserve"> </w:t>
+            </w:r>
+            <w:r>
+              <w:rPr>
+                <w:rFonts w:eastAsia="Times New Roman"/>
+              </w:rPr>
+              <w:t>based on input</w:t>
+            </w:r>
+            <w:r>
+              <w:rPr>
+                <w:rFonts w:eastAsia="Times New Roman"/>
+              </w:rPr>
+              <w:t xml:space="preserve"> </w:t>
+            </w:r>
+            <w:r>
+              <w:rPr>
+                <w:rFonts w:eastAsia="Times New Roman"/>
+              </w:rPr>
+              <w:t xml:space="preserve">using a Markov Chain </w:t>
+            </w:r>
+            <w:r>
+              <w:rPr>
+                <w:rFonts w:eastAsia="Times New Roman"/>
+              </w:rPr>
+              <w:t xml:space="preserve">(i.e. mushroom, car, </w:t>
+            </w:r>
+            <w:r>
+              <w:rPr>
+                <w:rFonts w:eastAsia="Times New Roman"/>
+              </w:rPr>
+              <w:t xml:space="preserve">the screen is not one color, </w:t>
+            </w:r>
+            <w:r>
+              <w:rPr>
+                <w:rFonts w:eastAsia="Times New Roman"/>
+              </w:rPr>
+              <w:t>etc</w:t>
             </w:r>
             <w:r>
               <w:rPr>
@@ -1892,7 +2126,118 @@
               <w:rPr>
                 <w:rFonts w:eastAsia="Times New Roman"/>
               </w:rPr>
-              <w:t>(16.6)</w:t>
+              <w:t>(</w:t>
+            </w:r>
+            <w:r>
+              <w:rPr>
+                <w:rFonts w:eastAsia="Times New Roman"/>
+              </w:rPr>
+              <w:t>10</w:t>
+            </w:r>
+            <w:r>
+              <w:rPr>
+                <w:rFonts w:eastAsia="Times New Roman"/>
+              </w:rPr>
+              <w:t>)</w:t>
+            </w:r>
+          </w:p>
+        </w:tc>
+      </w:tr>
+      <w:tr>
+        <w:trPr>
+          <w:cnfStyle w:val="000000100000" w:firstRow="0" w:lastRow="0" w:firstColumn="0" w:lastColumn="0" w:oddVBand="0" w:evenVBand="0" w:oddHBand="1" w:evenHBand="0" w:firstRowFirstColumn="0" w:firstRowLastColumn="0" w:lastRowFirstColumn="0" w:lastRowLastColumn="0"/>
+          <w:trHeight w:val="311"/>
+        </w:trPr>
+        <w:tc>
+          <w:tcPr>
+            <w:cnfStyle w:val="001000000000" w:firstRow="0" w:lastRow="0" w:firstColumn="1" w:lastColumn="0" w:oddVBand="0" w:evenVBand="0" w:oddHBand="0" w:evenHBand="0" w:firstRowFirstColumn="0" w:firstRowLastColumn="0" w:lastRowFirstColumn="0" w:lastRowLastColumn="0"/>
+            <w:tcW w:w="7375" w:type="dxa"/>
+          </w:tcPr>
+          <w:p>
+            <w:pPr>
+              <w:pStyle w:val="ListParagraph"/>
+              <w:numPr>
+                <w:ilvl w:val="0"/>
+                <w:numId w:val="18"/>
+              </w:numPr>
+              <w:rPr>
+                <w:rFonts w:eastAsia="Times New Roman"/>
+              </w:rPr>
+            </w:pPr>
+            <w:r>
+              <w:rPr>
+                <w:rFonts w:eastAsia="Times New Roman"/>
+              </w:rPr>
+              <w:t>GUI</w:t>
+            </w:r>
+          </w:p>
+        </w:tc>
+        <w:tc>
+          <w:tcPr>
+            <w:tcW w:w="2053" w:type="dxa"/>
+          </w:tcPr>
+          <w:p>
+            <w:pPr>
+              <w:jc w:val="center"/>
+              <w:cnfStyle w:val="000000100000" w:firstRow="0" w:lastRow="0" w:firstColumn="0" w:lastColumn="0" w:oddVBand="0" w:evenVBand="0" w:oddHBand="1" w:evenHBand="0" w:firstRowFirstColumn="0" w:firstRowLastColumn="0" w:lastRowFirstColumn="0" w:lastRowLastColumn="0"/>
+              <w:rPr>
+                <w:rFonts w:eastAsia="Times New Roman"/>
+              </w:rPr>
+            </w:pPr>
+            <w:r>
+              <w:rPr>
+                <w:rFonts w:eastAsia="Times New Roman"/>
+              </w:rPr>
+              <w:t>(10)</w:t>
+            </w:r>
+          </w:p>
+        </w:tc>
+      </w:tr>
+      <w:tr>
+        <w:trPr>
+          <w:trHeight w:val="311"/>
+        </w:trPr>
+        <w:tc>
+          <w:tcPr>
+            <w:cnfStyle w:val="001000000000" w:firstRow="0" w:lastRow="0" w:firstColumn="1" w:lastColumn="0" w:oddVBand="0" w:evenVBand="0" w:oddHBand="0" w:evenHBand="0" w:firstRowFirstColumn="0" w:firstRowLastColumn="0" w:lastRowFirstColumn="0" w:lastRowLastColumn="0"/>
+            <w:tcW w:w="7375" w:type="dxa"/>
+          </w:tcPr>
+          <w:p>
+            <w:pPr>
+              <w:pStyle w:val="ListParagraph"/>
+              <w:numPr>
+                <w:ilvl w:val="0"/>
+                <w:numId w:val="18"/>
+              </w:numPr>
+              <w:rPr>
+                <w:rFonts w:eastAsia="Times New Roman"/>
+              </w:rPr>
+            </w:pPr>
+            <w:r>
+              <w:rPr>
+                <w:rFonts w:eastAsia="Times New Roman"/>
+              </w:rPr>
+              <w:t>Different methods of drawing with Markov Chain</w:t>
+            </w:r>
+          </w:p>
+        </w:tc>
+        <w:tc>
+          <w:tcPr>
+            <w:tcW w:w="2053" w:type="dxa"/>
+          </w:tcPr>
+          <w:p>
+            <w:pPr>
+              <w:jc w:val="center"/>
+              <w:cnfStyle w:val="000000000000" w:firstRow="0" w:lastRow="0" w:firstColumn="0" w:lastColumn="0" w:oddVBand="0" w:evenVBand="0" w:oddHBand="0" w:evenHBand="0" w:firstRowFirstColumn="0" w:firstRowLastColumn="0" w:lastRowFirstColumn="0" w:lastRowLastColumn="0"/>
+              <w:rPr>
+                <w:rFonts w:eastAsia="Times New Roman"/>
+              </w:rPr>
+            </w:pPr>
+            <w:r>
+              <w:rPr>
+                <w:rFonts w:eastAsia="Times New Roman"/>
+              </w:rPr>
+              <w:t>(10)</w:t>
             </w:r>
           </w:p>
         </w:tc>
@@ -2325,7 +2670,25 @@
           <w:sz w:val="22"/>
           <w:szCs w:val="22"/>
         </w:rPr>
-        <w:t xml:space="preserve">and explain my code and how to run the program. I will also save the output of the artwork from the program. </w:t>
+        <w:t>and explain my code and how to run the program. I will also save the output of the artwork from the program</w:t>
+      </w:r>
+      <w:r>
+        <w:rPr>
+          <w:rFonts w:ascii="Arial" w:eastAsia="Times New Roman" w:hAnsi="Arial" w:cs="Arial"/>
+          <w:color w:val="000000"/>
+          <w:sz w:val="22"/>
+          <w:szCs w:val="22"/>
+        </w:rPr>
+        <w:t xml:space="preserve"> to display on a website</w:t>
+      </w:r>
+      <w:r>
+        <w:rPr>
+          <w:rFonts w:ascii="Arial" w:eastAsia="Times New Roman" w:hAnsi="Arial" w:cs="Arial"/>
+          <w:color w:val="000000"/>
+          <w:sz w:val="22"/>
+          <w:szCs w:val="22"/>
+        </w:rPr>
+        <w:t xml:space="preserve">. </w:t>
       </w:r>
       <w:r>
         <w:rPr>
@@ -2520,19 +2883,7 @@
           <w:rPr>
             <w:rStyle w:val="Hyperlink"/>
           </w:rPr>
-          <w:t>https://c</w:t>
-        </w:r>
-        <w:r>
-          <w:rPr>
-            <w:rStyle w:val="Hyperlink"/>
-          </w:rPr>
-          <w:t>o</w:t>
-        </w:r>
-        <w:r>
-          <w:rPr>
-            <w:rStyle w:val="Hyperlink"/>
-          </w:rPr>
-          <w:t>mputerhistory.org/blog/harold-cohen-and-aaron-a-40-year-collaboration/</w:t>
+          <w:t>https://computerhistory.org/blog/harold-cohen-and-aaron-a-40-year-collaboration/</w:t>
         </w:r>
       </w:hyperlink>
       <w:r>
@@ -2585,7 +2936,18 @@
         <w:t>Google’s AI doodle bot will transform your crude drawings into glorious clip art.</w:t>
       </w:r>
       <w:r>
-        <w:t xml:space="preserve"> The Verge. https://www.theverge.com/2017/4/11/15263434/google-ai-autodraw-doodle-bot-drawing-image-recognition</w:t>
+        <w:t xml:space="preserve"> The Verge. </w:t>
+      </w:r>
+      <w:hyperlink r:id="rId8" w:history="1">
+        <w:r>
+          <w:rPr>
+            <w:rStyle w:val="Hyperlink"/>
+          </w:rPr>
+          <w:t>https://www.theverge.com/2017/4/11/15263434/google-ai-autodraw-doodle-bot-drawing-image-recognition</w:t>
+        </w:r>
+      </w:hyperlink>
+      <w:r>
+        <w:t xml:space="preserve"> </w:t>
       </w:r>
     </w:p>
     <w:sectPr>
@@ -5506,7 +5868,7 @@
 </file>
 
 <file path=customXml/itemProps1.xml><?xml version="1.0" encoding="utf-8"?>
-<ds:datastoreItem xmlns:ds="http://schemas.openxmlformats.org/officeDocument/2006/customXml" ds:itemID="{B3B6636D-89D8-4E40-8F38-1354A68FF76E}">
+<ds:datastoreItem xmlns:ds="http://schemas.openxmlformats.org/officeDocument/2006/customXml" ds:itemID="{B5281699-DA6C-4339-9C5B-88AC06AB2989}">
   <ds:schemaRefs>
     <ds:schemaRef ds:uri="http://schemas.openxmlformats.org/officeDocument/2006/bibliography"/>
   </ds:schemaRefs>

</xml_diff>